<commit_message>
Add Create Ticket Test and modify login test
</commit_message>
<xml_diff>
--- a/THL/New Ticket Test.docx
+++ b/THL/New Ticket Test.docx
@@ -7,7 +7,7 @@
         <w:ind w:left="720" w:hanging="360"/>
       </w:pPr>
       <w:r>
-        <w:t>THL New Ticket</w:t>
+        <w:t>Ticket Button:</w:t>
       </w:r>
     </w:p>
     <w:p>
@@ -183,7 +183,97 @@
           <w:sz w:val="24"/>
           <w:szCs w:val="24"/>
         </w:rPr>
-        <w:t>Check the behavior of the link when the URL is malformed (e.g., href=/newticket should be href="/newticket").</w:t>
+        <w:t xml:space="preserve">Check the </w:t>
+      </w:r>
+      <w:proofErr w:type="spellStart"/>
+      <w:r>
+        <w:rPr>
+          <w:rFonts w:ascii="Bookman Old Style" w:hAnsi="Bookman Old Style"/>
+          <w:sz w:val="24"/>
+          <w:szCs w:val="24"/>
+        </w:rPr>
+        <w:t>behavior</w:t>
+      </w:r>
+      <w:proofErr w:type="spellEnd"/>
+      <w:r>
+        <w:rPr>
+          <w:rFonts w:ascii="Bookman Old Style" w:hAnsi="Bookman Old Style"/>
+          <w:sz w:val="24"/>
+          <w:szCs w:val="24"/>
+        </w:rPr>
+        <w:t xml:space="preserve"> of the link when the URL is malformed (e.g., </w:t>
+      </w:r>
+      <w:proofErr w:type="spellStart"/>
+      <w:r>
+        <w:rPr>
+          <w:rFonts w:ascii="Bookman Old Style" w:hAnsi="Bookman Old Style"/>
+          <w:sz w:val="24"/>
+          <w:szCs w:val="24"/>
+        </w:rPr>
+        <w:t>href</w:t>
+      </w:r>
+      <w:proofErr w:type="spellEnd"/>
+      <w:r>
+        <w:rPr>
+          <w:rFonts w:ascii="Bookman Old Style" w:hAnsi="Bookman Old Style"/>
+          <w:sz w:val="24"/>
+          <w:szCs w:val="24"/>
+        </w:rPr>
+        <w:t>=/</w:t>
+      </w:r>
+      <w:proofErr w:type="spellStart"/>
+      <w:r>
+        <w:rPr>
+          <w:rFonts w:ascii="Bookman Old Style" w:hAnsi="Bookman Old Style"/>
+          <w:sz w:val="24"/>
+          <w:szCs w:val="24"/>
+        </w:rPr>
+        <w:t>newticket</w:t>
+      </w:r>
+      <w:proofErr w:type="spellEnd"/>
+      <w:r>
+        <w:rPr>
+          <w:rFonts w:ascii="Bookman Old Style" w:hAnsi="Bookman Old Style"/>
+          <w:sz w:val="24"/>
+          <w:szCs w:val="24"/>
+        </w:rPr>
+        <w:t xml:space="preserve"> should be </w:t>
+      </w:r>
+      <w:proofErr w:type="spellStart"/>
+      <w:r>
+        <w:rPr>
+          <w:rFonts w:ascii="Bookman Old Style" w:hAnsi="Bookman Old Style"/>
+          <w:sz w:val="24"/>
+          <w:szCs w:val="24"/>
+        </w:rPr>
+        <w:t>href</w:t>
+      </w:r>
+      <w:proofErr w:type="spellEnd"/>
+      <w:r>
+        <w:rPr>
+          <w:rFonts w:ascii="Bookman Old Style" w:hAnsi="Bookman Old Style"/>
+          <w:sz w:val="24"/>
+          <w:szCs w:val="24"/>
+        </w:rPr>
+        <w:t>="/</w:t>
+      </w:r>
+      <w:proofErr w:type="spellStart"/>
+      <w:r>
+        <w:rPr>
+          <w:rFonts w:ascii="Bookman Old Style" w:hAnsi="Bookman Old Style"/>
+          <w:sz w:val="24"/>
+          <w:szCs w:val="24"/>
+        </w:rPr>
+        <w:t>newticket</w:t>
+      </w:r>
+      <w:proofErr w:type="spellEnd"/>
+      <w:r>
+        <w:rPr>
+          <w:rFonts w:ascii="Bookman Old Style" w:hAnsi="Bookman Old Style"/>
+          <w:sz w:val="24"/>
+          <w:szCs w:val="24"/>
+        </w:rPr>
+        <w:t>").</w:t>
       </w:r>
     </w:p>
     <w:p>
@@ -271,7 +361,25 @@
           <w:sz w:val="24"/>
           <w:szCs w:val="24"/>
         </w:rPr>
-        <w:t>Create a test case where the user tries to access the link multiple times rapidly and check for any performance issues or unexpected behavior.</w:t>
+        <w:t xml:space="preserve">Create a test case where the user tries to access the link multiple times rapidly and check for any performance issues or unexpected </w:t>
+      </w:r>
+      <w:proofErr w:type="spellStart"/>
+      <w:r>
+        <w:rPr>
+          <w:rFonts w:ascii="Bookman Old Style" w:hAnsi="Bookman Old Style"/>
+          <w:sz w:val="24"/>
+          <w:szCs w:val="24"/>
+        </w:rPr>
+        <w:t>behavior</w:t>
+      </w:r>
+      <w:proofErr w:type="spellEnd"/>
+      <w:r>
+        <w:rPr>
+          <w:rFonts w:ascii="Bookman Old Style" w:hAnsi="Bookman Old Style"/>
+          <w:sz w:val="24"/>
+          <w:szCs w:val="24"/>
+        </w:rPr>
+        <w:t>.</w:t>
       </w:r>
     </w:p>
     <w:p>
@@ -338,6 +446,585 @@
           <w:szCs w:val="24"/>
         </w:rPr>
         <w:t>Validate that the link is still accessible and functional when the browser window is resized or in different orientations (landscape/portrait).</w:t>
+      </w:r>
+    </w:p>
+    <w:p>
+      <w:pPr>
+        <w:rPr>
+          <w:rFonts w:ascii="Bookman Old Style" w:hAnsi="Bookman Old Style"/>
+          <w:sz w:val="24"/>
+          <w:szCs w:val="24"/>
+        </w:rPr>
+      </w:pPr>
+    </w:p>
+    <w:p>
+      <w:pPr>
+        <w:rPr>
+          <w:rFonts w:ascii="Bookman Old Style" w:hAnsi="Bookman Old Style"/>
+          <w:sz w:val="24"/>
+          <w:szCs w:val="24"/>
+        </w:rPr>
+      </w:pPr>
+      <w:r>
+        <w:rPr>
+          <w:rFonts w:ascii="Bookman Old Style" w:hAnsi="Bookman Old Style"/>
+          <w:sz w:val="24"/>
+          <w:szCs w:val="24"/>
+        </w:rPr>
+        <w:t>New Ticket:</w:t>
+      </w:r>
+    </w:p>
+    <w:p>
+      <w:pPr>
+        <w:pStyle w:val="ListParagraph"/>
+        <w:numPr>
+          <w:ilvl w:val="0"/>
+          <w:numId w:val="2"/>
+        </w:numPr>
+        <w:rPr>
+          <w:rFonts w:ascii="Bookman Old Style" w:hAnsi="Bookman Old Style"/>
+          <w:sz w:val="24"/>
+          <w:szCs w:val="24"/>
+        </w:rPr>
+      </w:pPr>
+      <w:r>
+        <w:rPr>
+          <w:rFonts w:ascii="Bookman Old Style" w:hAnsi="Bookman Old Style"/>
+          <w:sz w:val="24"/>
+          <w:szCs w:val="24"/>
+        </w:rPr>
+        <w:t>Verify that a user can successfully select a job type from the dropdown and that the selection is reflected in the form.</w:t>
+      </w:r>
+    </w:p>
+    <w:p>
+      <w:pPr>
+        <w:pStyle w:val="ListParagraph"/>
+        <w:numPr>
+          <w:ilvl w:val="0"/>
+          <w:numId w:val="2"/>
+        </w:numPr>
+        <w:rPr>
+          <w:rFonts w:ascii="Bookman Old Style" w:hAnsi="Bookman Old Style"/>
+          <w:sz w:val="24"/>
+          <w:szCs w:val="24"/>
+        </w:rPr>
+      </w:pPr>
+      <w:r>
+        <w:rPr>
+          <w:rFonts w:ascii="Bookman Old Style" w:hAnsi="Bookman Old Style"/>
+          <w:sz w:val="24"/>
+          <w:szCs w:val="24"/>
+        </w:rPr>
+        <w:t>Check that the user can enter a valid vehicle registration number and that it adheres to the specified pattern.</w:t>
+      </w:r>
+    </w:p>
+    <w:p>
+      <w:pPr>
+        <w:pStyle w:val="ListParagraph"/>
+        <w:numPr>
+          <w:ilvl w:val="0"/>
+          <w:numId w:val="2"/>
+        </w:numPr>
+        <w:rPr>
+          <w:rFonts w:ascii="Bookman Old Style" w:hAnsi="Bookman Old Style"/>
+          <w:sz w:val="24"/>
+          <w:szCs w:val="24"/>
+        </w:rPr>
+      </w:pPr>
+      <w:r>
+        <w:rPr>
+          <w:rFonts w:ascii="Bookman Old Style" w:hAnsi="Bookman Old Style"/>
+          <w:sz w:val="24"/>
+          <w:szCs w:val="24"/>
+        </w:rPr>
+        <w:t>Ensure that the user can input a valid email address and that it is accepted by the form.</w:t>
+      </w:r>
+    </w:p>
+    <w:p>
+      <w:pPr>
+        <w:pStyle w:val="ListParagraph"/>
+        <w:numPr>
+          <w:ilvl w:val="0"/>
+          <w:numId w:val="2"/>
+        </w:numPr>
+        <w:rPr>
+          <w:rFonts w:ascii="Bookman Old Style" w:hAnsi="Bookman Old Style"/>
+          <w:sz w:val="24"/>
+          <w:szCs w:val="24"/>
+        </w:rPr>
+      </w:pPr>
+      <w:r>
+        <w:rPr>
+          <w:rFonts w:ascii="Bookman Old Style" w:hAnsi="Bookman Old Style"/>
+          <w:sz w:val="24"/>
+          <w:szCs w:val="24"/>
+        </w:rPr>
+        <w:t>Test that the user can enter a valid customer phone number format and that it is accepted by the form.</w:t>
+      </w:r>
+    </w:p>
+    <w:p>
+      <w:pPr>
+        <w:pStyle w:val="ListParagraph"/>
+        <w:numPr>
+          <w:ilvl w:val="0"/>
+          <w:numId w:val="2"/>
+        </w:numPr>
+        <w:rPr>
+          <w:rFonts w:ascii="Bookman Old Style" w:hAnsi="Bookman Old Style"/>
+          <w:sz w:val="24"/>
+          <w:szCs w:val="24"/>
+        </w:rPr>
+      </w:pPr>
+      <w:r>
+        <w:rPr>
+          <w:rFonts w:ascii="Bookman Old Style" w:hAnsi="Bookman Old Style"/>
+          <w:sz w:val="24"/>
+          <w:szCs w:val="24"/>
+        </w:rPr>
+        <w:t>Validate that the user can select a vehicle make from the dropdown and that the selection is saved correctly.</w:t>
+      </w:r>
+    </w:p>
+    <w:p>
+      <w:pPr>
+        <w:pStyle w:val="ListParagraph"/>
+        <w:numPr>
+          <w:ilvl w:val="0"/>
+          <w:numId w:val="2"/>
+        </w:numPr>
+        <w:rPr>
+          <w:rFonts w:ascii="Bookman Old Style" w:hAnsi="Bookman Old Style"/>
+          <w:sz w:val="24"/>
+          <w:szCs w:val="24"/>
+        </w:rPr>
+      </w:pPr>
+      <w:r>
+        <w:rPr>
+          <w:rFonts w:ascii="Bookman Old Style" w:hAnsi="Bookman Old Style"/>
+          <w:sz w:val="24"/>
+          <w:szCs w:val="24"/>
+        </w:rPr>
+        <w:lastRenderedPageBreak/>
+        <w:t>Confirm that the user can input a loan amount that is a positive number and that it is accepted by the form.</w:t>
+      </w:r>
+    </w:p>
+    <w:p>
+      <w:pPr>
+        <w:pStyle w:val="ListParagraph"/>
+        <w:numPr>
+          <w:ilvl w:val="0"/>
+          <w:numId w:val="2"/>
+        </w:numPr>
+        <w:rPr>
+          <w:rFonts w:ascii="Bookman Old Style" w:hAnsi="Bookman Old Style"/>
+          <w:sz w:val="24"/>
+          <w:szCs w:val="24"/>
+        </w:rPr>
+      </w:pPr>
+      <w:r>
+        <w:rPr>
+          <w:rFonts w:ascii="Bookman Old Style" w:hAnsi="Bookman Old Style"/>
+          <w:sz w:val="24"/>
+          <w:szCs w:val="24"/>
+        </w:rPr>
+        <w:t>Check that all required fields display the correct validation messages when left empty upon form submission.</w:t>
+      </w:r>
+    </w:p>
+    <w:p>
+      <w:pPr>
+        <w:pStyle w:val="ListParagraph"/>
+        <w:numPr>
+          <w:ilvl w:val="0"/>
+          <w:numId w:val="2"/>
+        </w:numPr>
+        <w:rPr>
+          <w:rFonts w:ascii="Bookman Old Style" w:hAnsi="Bookman Old Style"/>
+          <w:sz w:val="24"/>
+          <w:szCs w:val="24"/>
+        </w:rPr>
+      </w:pPr>
+      <w:r>
+        <w:rPr>
+          <w:rFonts w:ascii="Bookman Old Style" w:hAnsi="Bookman Old Style"/>
+          <w:sz w:val="24"/>
+          <w:szCs w:val="24"/>
+        </w:rPr>
+        <w:t>Attempt to submit the form with an empty job type selection and verify that an error message is displayed.</w:t>
+      </w:r>
+    </w:p>
+    <w:p>
+      <w:pPr>
+        <w:pStyle w:val="ListParagraph"/>
+        <w:numPr>
+          <w:ilvl w:val="0"/>
+          <w:numId w:val="2"/>
+        </w:numPr>
+        <w:rPr>
+          <w:rFonts w:ascii="Bookman Old Style" w:hAnsi="Bookman Old Style"/>
+          <w:sz w:val="24"/>
+          <w:szCs w:val="24"/>
+        </w:rPr>
+      </w:pPr>
+      <w:r>
+        <w:rPr>
+          <w:rFonts w:ascii="Bookman Old Style" w:hAnsi="Bookman Old Style"/>
+          <w:sz w:val="24"/>
+          <w:szCs w:val="24"/>
+        </w:rPr>
+        <w:t>Input an invalid vehicle registration number (e.g., "XYZ123") and check that the form rejects the input.</w:t>
+      </w:r>
+    </w:p>
+    <w:p>
+      <w:pPr>
+        <w:pStyle w:val="ListParagraph"/>
+        <w:numPr>
+          <w:ilvl w:val="0"/>
+          <w:numId w:val="2"/>
+        </w:numPr>
+        <w:rPr>
+          <w:rFonts w:ascii="Bookman Old Style" w:hAnsi="Bookman Old Style"/>
+          <w:sz w:val="24"/>
+          <w:szCs w:val="24"/>
+        </w:rPr>
+      </w:pPr>
+      <w:r>
+        <w:rPr>
+          <w:rFonts w:ascii="Bookman Old Style" w:hAnsi="Bookman Old Style"/>
+          <w:sz w:val="24"/>
+          <w:szCs w:val="24"/>
+        </w:rPr>
+        <w:t>Enter an invalid email format (e.g., "</w:t>
+      </w:r>
+      <w:proofErr w:type="spellStart"/>
+      <w:r>
+        <w:rPr>
+          <w:rFonts w:ascii="Bookman Old Style" w:hAnsi="Bookman Old Style"/>
+          <w:sz w:val="24"/>
+          <w:szCs w:val="24"/>
+        </w:rPr>
+        <w:t>user@com</w:t>
+      </w:r>
+      <w:proofErr w:type="spellEnd"/>
+      <w:r>
+        <w:rPr>
+          <w:rFonts w:ascii="Bookman Old Style" w:hAnsi="Bookman Old Style"/>
+          <w:sz w:val="24"/>
+          <w:szCs w:val="24"/>
+        </w:rPr>
+        <w:t>") and ensure that the form does not accept it.</w:t>
+      </w:r>
+    </w:p>
+    <w:p>
+      <w:pPr>
+        <w:pStyle w:val="ListParagraph"/>
+        <w:numPr>
+          <w:ilvl w:val="0"/>
+          <w:numId w:val="2"/>
+        </w:numPr>
+        <w:rPr>
+          <w:rFonts w:ascii="Bookman Old Style" w:hAnsi="Bookman Old Style"/>
+          <w:sz w:val="24"/>
+          <w:szCs w:val="24"/>
+        </w:rPr>
+      </w:pPr>
+      <w:r>
+        <w:rPr>
+          <w:rFonts w:ascii="Bookman Old Style" w:hAnsi="Bookman Old Style"/>
+          <w:sz w:val="24"/>
+          <w:szCs w:val="24"/>
+        </w:rPr>
+        <w:t>Input a customer phone number that does not match the required pattern (e.g., "123456789") and verify that the form shows an error.</w:t>
+      </w:r>
+    </w:p>
+    <w:p>
+      <w:pPr>
+        <w:pStyle w:val="ListParagraph"/>
+        <w:numPr>
+          <w:ilvl w:val="0"/>
+          <w:numId w:val="2"/>
+        </w:numPr>
+        <w:rPr>
+          <w:rFonts w:ascii="Bookman Old Style" w:hAnsi="Bookman Old Style"/>
+          <w:sz w:val="24"/>
+          <w:szCs w:val="24"/>
+        </w:rPr>
+      </w:pPr>
+      <w:r>
+        <w:rPr>
+          <w:rFonts w:ascii="Bookman Old Style" w:hAnsi="Bookman Old Style"/>
+          <w:sz w:val="24"/>
+          <w:szCs w:val="24"/>
+        </w:rPr>
+        <w:t>Try selecting a vehicle make but then modify it to an invalid value (e.g., "INVALID_MAKE") and check if the form provides feedback.</w:t>
+      </w:r>
+    </w:p>
+    <w:p>
+      <w:pPr>
+        <w:pStyle w:val="ListParagraph"/>
+        <w:numPr>
+          <w:ilvl w:val="0"/>
+          <w:numId w:val="2"/>
+        </w:numPr>
+        <w:rPr>
+          <w:rFonts w:ascii="Bookman Old Style" w:hAnsi="Bookman Old Style"/>
+          <w:sz w:val="24"/>
+          <w:szCs w:val="24"/>
+        </w:rPr>
+      </w:pPr>
+      <w:r>
+        <w:rPr>
+          <w:rFonts w:ascii="Bookman Old Style" w:hAnsi="Bookman Old Style"/>
+          <w:sz w:val="24"/>
+          <w:szCs w:val="24"/>
+        </w:rPr>
+        <w:t>Enter a negative loan amount and check that the form does not accept it.</w:t>
+      </w:r>
+    </w:p>
+    <w:p>
+      <w:pPr>
+        <w:pStyle w:val="ListParagraph"/>
+        <w:numPr>
+          <w:ilvl w:val="0"/>
+          <w:numId w:val="2"/>
+        </w:numPr>
+        <w:rPr>
+          <w:rFonts w:ascii="Bookman Old Style" w:hAnsi="Bookman Old Style"/>
+          <w:sz w:val="24"/>
+          <w:szCs w:val="24"/>
+        </w:rPr>
+      </w:pPr>
+      <w:r>
+        <w:rPr>
+          <w:rFonts w:ascii="Bookman Old Style" w:hAnsi="Bookman Old Style"/>
+          <w:sz w:val="24"/>
+          <w:szCs w:val="24"/>
+        </w:rPr>
+        <w:t xml:space="preserve">Leave the </w:t>
+      </w:r>
+      <w:proofErr w:type="gramStart"/>
+      <w:r>
+        <w:rPr>
+          <w:rFonts w:ascii="Bookman Old Style" w:hAnsi="Bookman Old Style"/>
+          <w:sz w:val="24"/>
+          <w:szCs w:val="24"/>
+        </w:rPr>
+        <w:t>customer</w:t>
+      </w:r>
+      <w:proofErr w:type="gramEnd"/>
+      <w:r>
+        <w:rPr>
+          <w:rFonts w:ascii="Bookman Old Style" w:hAnsi="Bookman Old Style"/>
+          <w:sz w:val="24"/>
+          <w:szCs w:val="24"/>
+        </w:rPr>
+        <w:t xml:space="preserve"> name field blank and verify that an appropriate error message is displayed upon submission.</w:t>
+      </w:r>
+    </w:p>
+    <w:p>
+      <w:pPr>
+        <w:pStyle w:val="ListParagraph"/>
+        <w:numPr>
+          <w:ilvl w:val="0"/>
+          <w:numId w:val="2"/>
+        </w:numPr>
+        <w:rPr>
+          <w:rFonts w:ascii="Bookman Old Style" w:hAnsi="Bookman Old Style"/>
+          <w:sz w:val="24"/>
+          <w:szCs w:val="24"/>
+        </w:rPr>
+      </w:pPr>
+      <w:r>
+        <w:rPr>
+          <w:rFonts w:ascii="Bookman Old Style" w:hAnsi="Bookman Old Style"/>
+          <w:sz w:val="24"/>
+          <w:szCs w:val="24"/>
+        </w:rPr>
+        <w:t xml:space="preserve">Test the form's </w:t>
+      </w:r>
+      <w:proofErr w:type="spellStart"/>
+      <w:r>
+        <w:rPr>
+          <w:rFonts w:ascii="Bookman Old Style" w:hAnsi="Bookman Old Style"/>
+          <w:sz w:val="24"/>
+          <w:szCs w:val="24"/>
+        </w:rPr>
+        <w:t>behavior</w:t>
+      </w:r>
+      <w:proofErr w:type="spellEnd"/>
+      <w:r>
+        <w:rPr>
+          <w:rFonts w:ascii="Bookman Old Style" w:hAnsi="Bookman Old Style"/>
+          <w:sz w:val="24"/>
+          <w:szCs w:val="24"/>
+        </w:rPr>
+        <w:t xml:space="preserve"> when a user rapidly changes the job type selection multiple times to see if it handles quick interactions without errors.</w:t>
+      </w:r>
+    </w:p>
+    <w:p>
+      <w:pPr>
+        <w:pStyle w:val="ListParagraph"/>
+        <w:numPr>
+          <w:ilvl w:val="0"/>
+          <w:numId w:val="2"/>
+        </w:numPr>
+        <w:rPr>
+          <w:rFonts w:ascii="Bookman Old Style" w:hAnsi="Bookman Old Style"/>
+          <w:sz w:val="24"/>
+          <w:szCs w:val="24"/>
+        </w:rPr>
+      </w:pPr>
+      <w:r>
+        <w:rPr>
+          <w:rFonts w:ascii="Bookman Old Style" w:hAnsi="Bookman Old Style"/>
+          <w:sz w:val="24"/>
+          <w:szCs w:val="24"/>
+        </w:rPr>
+        <w:t xml:space="preserve">Simulate a user copying and pasting a very long string into the subject field to check if the form correctly enforces the </w:t>
+      </w:r>
+      <w:proofErr w:type="spellStart"/>
+      <w:r>
+        <w:rPr>
+          <w:rFonts w:ascii="Bookman Old Style" w:hAnsi="Bookman Old Style"/>
+          <w:sz w:val="24"/>
+          <w:szCs w:val="24"/>
+        </w:rPr>
+        <w:t>maxlength</w:t>
+      </w:r>
+      <w:proofErr w:type="spellEnd"/>
+      <w:r>
+        <w:rPr>
+          <w:rFonts w:ascii="Bookman Old Style" w:hAnsi="Bookman Old Style"/>
+          <w:sz w:val="24"/>
+          <w:szCs w:val="24"/>
+        </w:rPr>
+        <w:t xml:space="preserve"> constraint.</w:t>
+      </w:r>
+    </w:p>
+    <w:p>
+      <w:pPr>
+        <w:pStyle w:val="ListParagraph"/>
+        <w:numPr>
+          <w:ilvl w:val="0"/>
+          <w:numId w:val="2"/>
+        </w:numPr>
+        <w:rPr>
+          <w:rFonts w:ascii="Bookman Old Style" w:hAnsi="Bookman Old Style"/>
+          <w:sz w:val="24"/>
+          <w:szCs w:val="24"/>
+        </w:rPr>
+      </w:pPr>
+      <w:r>
+        <w:rPr>
+          <w:rFonts w:ascii="Bookman Old Style" w:hAnsi="Bookman Old Style"/>
+          <w:sz w:val="24"/>
+          <w:szCs w:val="24"/>
+        </w:rPr>
+        <w:t>Verify that the tooltips provide the correct guidance when hovering over the input fields, especially for complex patterns like phone numbers and registration numbers.</w:t>
+      </w:r>
+    </w:p>
+    <w:p>
+      <w:pPr>
+        <w:pStyle w:val="ListParagraph"/>
+        <w:numPr>
+          <w:ilvl w:val="0"/>
+          <w:numId w:val="2"/>
+        </w:numPr>
+        <w:rPr>
+          <w:rFonts w:ascii="Bookman Old Style" w:hAnsi="Bookman Old Style"/>
+          <w:sz w:val="24"/>
+          <w:szCs w:val="24"/>
+        </w:rPr>
+      </w:pPr>
+      <w:r>
+        <w:rPr>
+          <w:rFonts w:ascii="Bookman Old Style" w:hAnsi="Bookman Old Style"/>
+          <w:sz w:val="24"/>
+          <w:szCs w:val="24"/>
+        </w:rPr>
+        <w:t>Test the form's responsiveness by resizing the browser window and ensuring that all elements remain accessible and usable.</w:t>
+      </w:r>
+    </w:p>
+    <w:p>
+      <w:pPr>
+        <w:pStyle w:val="ListParagraph"/>
+        <w:numPr>
+          <w:ilvl w:val="0"/>
+          <w:numId w:val="2"/>
+        </w:numPr>
+        <w:rPr>
+          <w:rFonts w:ascii="Bookman Old Style" w:hAnsi="Bookman Old Style"/>
+          <w:sz w:val="24"/>
+          <w:szCs w:val="24"/>
+        </w:rPr>
+      </w:pPr>
+      <w:r>
+        <w:rPr>
+          <w:rFonts w:ascii="Bookman Old Style" w:hAnsi="Bookman Old Style"/>
+          <w:sz w:val="24"/>
+          <w:szCs w:val="24"/>
+        </w:rPr>
+        <w:t>Check if the form correctly handles autofill from the browser when the user has previously filled similar forms, ensuring that the correct data is populated.</w:t>
+      </w:r>
+    </w:p>
+    <w:p>
+      <w:pPr>
+        <w:pStyle w:val="ListParagraph"/>
+        <w:numPr>
+          <w:ilvl w:val="0"/>
+          <w:numId w:val="2"/>
+        </w:numPr>
+        <w:rPr>
+          <w:rFonts w:ascii="Bookman Old Style" w:hAnsi="Bookman Old Style"/>
+          <w:sz w:val="24"/>
+          <w:szCs w:val="24"/>
+        </w:rPr>
+      </w:pPr>
+      <w:r>
+        <w:rPr>
+          <w:rFonts w:ascii="Bookman Old Style" w:hAnsi="Bookman Old Style"/>
+          <w:sz w:val="24"/>
+          <w:szCs w:val="24"/>
+        </w:rPr>
+        <w:t>Simulate a scenario where a user starts filling the form but then navigates away and returns later, ensuring that previously entered data is retained.</w:t>
+      </w:r>
+    </w:p>
+    <w:p>
+      <w:pPr>
+        <w:pStyle w:val="ListParagraph"/>
+        <w:numPr>
+          <w:ilvl w:val="0"/>
+          <w:numId w:val="2"/>
+        </w:numPr>
+        <w:rPr>
+          <w:rFonts w:ascii="Bookman Old Style" w:hAnsi="Bookman Old Style"/>
+          <w:sz w:val="24"/>
+          <w:szCs w:val="24"/>
+        </w:rPr>
+      </w:pPr>
+      <w:r>
+        <w:rPr>
+          <w:rFonts w:ascii="Bookman Old Style" w:hAnsi="Bookman Old Style"/>
+          <w:sz w:val="24"/>
+          <w:szCs w:val="24"/>
+        </w:rPr>
+        <w:t xml:space="preserve">Validate the form's </w:t>
+      </w:r>
+      <w:proofErr w:type="spellStart"/>
+      <w:r>
+        <w:rPr>
+          <w:rFonts w:ascii="Bookman Old Style" w:hAnsi="Bookman Old Style"/>
+          <w:sz w:val="24"/>
+          <w:szCs w:val="24"/>
+        </w:rPr>
+        <w:t>behavior</w:t>
+      </w:r>
+      <w:proofErr w:type="spellEnd"/>
+      <w:r>
+        <w:rPr>
+          <w:rFonts w:ascii="Bookman Old Style" w:hAnsi="Bookman Old Style"/>
+          <w:sz w:val="24"/>
+          <w:szCs w:val="24"/>
+        </w:rPr>
+        <w:t xml:space="preserve"> when JavaScript is disabled, ensuring that it still provides meaningful feedback or error messages where applicable.</w:t>
       </w:r>
     </w:p>
     <w:sectPr>
@@ -438,8 +1125,97 @@
       </w:pPr>
     </w:lvl>
   </w:abstractNum>
+  <w:abstractNum w:abstractNumId="1" w15:restartNumberingAfterBreak="0">
+    <w:nsid w:val="7B1F2526"/>
+    <w:multiLevelType w:val="hybridMultilevel"/>
+    <w:tmpl w:val="A6D6E0AE"/>
+    <w:lvl w:ilvl="0" w:tplc="0C00000F">
+      <w:start w:val="1"/>
+      <w:numFmt w:val="decimal"/>
+      <w:lvlText w:val="%1."/>
+      <w:lvlJc w:val="left"/>
+      <w:pPr>
+        <w:ind w:left="720" w:hanging="360"/>
+      </w:pPr>
+    </w:lvl>
+    <w:lvl w:ilvl="1" w:tplc="0C000019" w:tentative="1">
+      <w:start w:val="1"/>
+      <w:numFmt w:val="lowerLetter"/>
+      <w:lvlText w:val="%2."/>
+      <w:lvlJc w:val="left"/>
+      <w:pPr>
+        <w:ind w:left="1440" w:hanging="360"/>
+      </w:pPr>
+    </w:lvl>
+    <w:lvl w:ilvl="2" w:tplc="0C00001B" w:tentative="1">
+      <w:start w:val="1"/>
+      <w:numFmt w:val="lowerRoman"/>
+      <w:lvlText w:val="%3."/>
+      <w:lvlJc w:val="right"/>
+      <w:pPr>
+        <w:ind w:left="2160" w:hanging="180"/>
+      </w:pPr>
+    </w:lvl>
+    <w:lvl w:ilvl="3" w:tplc="0C00000F" w:tentative="1">
+      <w:start w:val="1"/>
+      <w:numFmt w:val="decimal"/>
+      <w:lvlText w:val="%4."/>
+      <w:lvlJc w:val="left"/>
+      <w:pPr>
+        <w:ind w:left="2880" w:hanging="360"/>
+      </w:pPr>
+    </w:lvl>
+    <w:lvl w:ilvl="4" w:tplc="0C000019" w:tentative="1">
+      <w:start w:val="1"/>
+      <w:numFmt w:val="lowerLetter"/>
+      <w:lvlText w:val="%5."/>
+      <w:lvlJc w:val="left"/>
+      <w:pPr>
+        <w:ind w:left="3600" w:hanging="360"/>
+      </w:pPr>
+    </w:lvl>
+    <w:lvl w:ilvl="5" w:tplc="0C00001B" w:tentative="1">
+      <w:start w:val="1"/>
+      <w:numFmt w:val="lowerRoman"/>
+      <w:lvlText w:val="%6."/>
+      <w:lvlJc w:val="right"/>
+      <w:pPr>
+        <w:ind w:left="4320" w:hanging="180"/>
+      </w:pPr>
+    </w:lvl>
+    <w:lvl w:ilvl="6" w:tplc="0C00000F" w:tentative="1">
+      <w:start w:val="1"/>
+      <w:numFmt w:val="decimal"/>
+      <w:lvlText w:val="%7."/>
+      <w:lvlJc w:val="left"/>
+      <w:pPr>
+        <w:ind w:left="5040" w:hanging="360"/>
+      </w:pPr>
+    </w:lvl>
+    <w:lvl w:ilvl="7" w:tplc="0C000019" w:tentative="1">
+      <w:start w:val="1"/>
+      <w:numFmt w:val="lowerLetter"/>
+      <w:lvlText w:val="%8."/>
+      <w:lvlJc w:val="left"/>
+      <w:pPr>
+        <w:ind w:left="5760" w:hanging="360"/>
+      </w:pPr>
+    </w:lvl>
+    <w:lvl w:ilvl="8" w:tplc="0C00001B" w:tentative="1">
+      <w:start w:val="1"/>
+      <w:numFmt w:val="lowerRoman"/>
+      <w:lvlText w:val="%9."/>
+      <w:lvlJc w:val="right"/>
+      <w:pPr>
+        <w:ind w:left="6480" w:hanging="180"/>
+      </w:pPr>
+    </w:lvl>
+  </w:abstractNum>
   <w:num w:numId="1" w16cid:durableId="1217084321">
     <w:abstractNumId w:val="0"/>
+  </w:num>
+  <w:num w:numId="2" w16cid:durableId="1165969952">
+    <w:abstractNumId w:val="1"/>
   </w:num>
 </w:numbering>
 </file>

</xml_diff>